<commit_message>
wireframe caso uso 1
</commit_message>
<xml_diff>
--- a/Desarrollo/MentalSync/Analisis/SGCM-DDW.docx
+++ b/Desarrollo/MentalSync/Analisis/SGCM-DDW.docx
@@ -414,78 +414,497 @@
     </w:p>
     <w:p>
       <w:pPr>
-        <w:rPr>
-          <w:bCs/>
-          <w:sz w:val="24"/>
-          <w:szCs w:val="24"/>
-        </w:rPr>
-      </w:pPr>
-      <w:r>
-        <w:rPr>
-          <w:bCs/>
-          <w:sz w:val="24"/>
-          <w:szCs w:val="24"/>
-        </w:rPr>
-        <w:t xml:space="preserve">El presente documento muestra el diseño de </w:t>
-      </w:r>
-      <w:proofErr w:type="spellStart"/>
-      <w:r>
-        <w:rPr>
-          <w:bCs/>
-          <w:sz w:val="24"/>
-          <w:szCs w:val="24"/>
-        </w:rPr>
-        <w:t>wireframes</w:t>
-      </w:r>
-      <w:proofErr w:type="spellEnd"/>
-    </w:p>
-    <w:p>
-      <w:pPr>
-        <w:rPr>
-          <w:bCs/>
-          <w:sz w:val="24"/>
-          <w:szCs w:val="24"/>
-        </w:rPr>
-      </w:pPr>
-      <w:proofErr w:type="spellStart"/>
-      <w:r>
-        <w:rPr>
-          <w:bCs/>
-          <w:sz w:val="24"/>
-          <w:szCs w:val="24"/>
-        </w:rPr>
-        <w:t>dff</w:t>
-      </w:r>
-      <w:proofErr w:type="spellEnd"/>
-    </w:p>
-    <w:p>
-      <w:pPr>
-        <w:rPr>
-          <w:bCs/>
-          <w:sz w:val="24"/>
-          <w:szCs w:val="24"/>
-        </w:rPr>
-      </w:pPr>
-      <w:proofErr w:type="spellStart"/>
-      <w:r>
-        <w:rPr>
-          <w:bCs/>
-          <w:sz w:val="24"/>
-          <w:szCs w:val="24"/>
-        </w:rPr>
-        <w:t>gfgf</w:t>
-      </w:r>
-      <w:proofErr w:type="spellEnd"/>
-    </w:p>
-    <w:p>
-      <w:pPr>
-        <w:jc w:val="center"/>
-        <w:rPr>
-          <w:b/>
-          <w:sz w:val="24"/>
-          <w:szCs w:val="24"/>
-        </w:rPr>
-      </w:pPr>
+        <w:pStyle w:val="Prrafodelista"/>
+        <w:numPr>
+          <w:ilvl w:val="0"/>
+          <w:numId w:val="1"/>
+        </w:numPr>
+        <w:rPr>
+          <w:bCs/>
+          <w:sz w:val="24"/>
+          <w:szCs w:val="24"/>
+        </w:rPr>
+      </w:pPr>
+      <w:r>
+        <w:rPr>
+          <w:bCs/>
+          <w:sz w:val="24"/>
+          <w:szCs w:val="24"/>
+        </w:rPr>
+        <w:t>CU001: Iniciar sesión</w:t>
+      </w:r>
+    </w:p>
+    <w:p>
+      <w:pPr>
+        <w:pStyle w:val="Prrafodelista"/>
+        <w:numPr>
+          <w:ilvl w:val="0"/>
+          <w:numId w:val="1"/>
+        </w:numPr>
+        <w:rPr>
+          <w:bCs/>
+          <w:sz w:val="24"/>
+          <w:szCs w:val="24"/>
+        </w:rPr>
+      </w:pPr>
+      <w:r>
+        <w:rPr>
+          <w:bCs/>
+          <w:sz w:val="24"/>
+          <w:szCs w:val="24"/>
+        </w:rPr>
+        <w:t xml:space="preserve">CU002: </w:t>
+      </w:r>
+    </w:p>
+    <w:p>
+      <w:pPr>
+        <w:pStyle w:val="Prrafodelista"/>
+        <w:numPr>
+          <w:ilvl w:val="0"/>
+          <w:numId w:val="1"/>
+        </w:numPr>
+        <w:rPr>
+          <w:bCs/>
+          <w:sz w:val="24"/>
+          <w:szCs w:val="24"/>
+        </w:rPr>
+      </w:pPr>
+      <w:r>
+        <w:rPr>
+          <w:bCs/>
+          <w:sz w:val="24"/>
+          <w:szCs w:val="24"/>
+        </w:rPr>
+        <w:t xml:space="preserve">CU003: </w:t>
+      </w:r>
+    </w:p>
+    <w:p>
+      <w:pPr>
+        <w:pStyle w:val="Prrafodelista"/>
+        <w:numPr>
+          <w:ilvl w:val="0"/>
+          <w:numId w:val="1"/>
+        </w:numPr>
+        <w:rPr>
+          <w:bCs/>
+          <w:sz w:val="24"/>
+          <w:szCs w:val="24"/>
+        </w:rPr>
+      </w:pPr>
+      <w:r>
+        <w:rPr>
+          <w:bCs/>
+          <w:sz w:val="24"/>
+          <w:szCs w:val="24"/>
+        </w:rPr>
+        <w:t>CU00</w:t>
+      </w:r>
+      <w:r>
+        <w:rPr>
+          <w:bCs/>
+          <w:sz w:val="24"/>
+          <w:szCs w:val="24"/>
+        </w:rPr>
+        <w:t>4</w:t>
+      </w:r>
+      <w:r>
+        <w:rPr>
+          <w:bCs/>
+          <w:sz w:val="24"/>
+          <w:szCs w:val="24"/>
+        </w:rPr>
+        <w:t>:</w:t>
+      </w:r>
+      <w:r>
+        <w:rPr>
+          <w:bCs/>
+          <w:sz w:val="24"/>
+          <w:szCs w:val="24"/>
+        </w:rPr>
+        <w:t xml:space="preserve"> </w:t>
+      </w:r>
+    </w:p>
+    <w:p>
+      <w:pPr>
+        <w:pStyle w:val="Prrafodelista"/>
+        <w:numPr>
+          <w:ilvl w:val="0"/>
+          <w:numId w:val="1"/>
+        </w:numPr>
+        <w:rPr>
+          <w:bCs/>
+          <w:sz w:val="24"/>
+          <w:szCs w:val="24"/>
+        </w:rPr>
+      </w:pPr>
+      <w:r>
+        <w:rPr>
+          <w:bCs/>
+          <w:sz w:val="24"/>
+          <w:szCs w:val="24"/>
+        </w:rPr>
+        <w:t>CU00</w:t>
+      </w:r>
+      <w:r>
+        <w:rPr>
+          <w:bCs/>
+          <w:sz w:val="24"/>
+          <w:szCs w:val="24"/>
+        </w:rPr>
+        <w:t>5</w:t>
+      </w:r>
+      <w:r>
+        <w:rPr>
+          <w:bCs/>
+          <w:sz w:val="24"/>
+          <w:szCs w:val="24"/>
+        </w:rPr>
+        <w:t>:</w:t>
+      </w:r>
+      <w:r>
+        <w:rPr>
+          <w:bCs/>
+          <w:sz w:val="24"/>
+          <w:szCs w:val="24"/>
+        </w:rPr>
+        <w:t xml:space="preserve"> </w:t>
+      </w:r>
+    </w:p>
+    <w:p>
+      <w:pPr>
+        <w:pStyle w:val="Prrafodelista"/>
+        <w:numPr>
+          <w:ilvl w:val="0"/>
+          <w:numId w:val="1"/>
+        </w:numPr>
+        <w:rPr>
+          <w:bCs/>
+          <w:sz w:val="24"/>
+          <w:szCs w:val="24"/>
+        </w:rPr>
+      </w:pPr>
+      <w:r>
+        <w:rPr>
+          <w:bCs/>
+          <w:sz w:val="24"/>
+          <w:szCs w:val="24"/>
+        </w:rPr>
+        <w:t>CU00</w:t>
+      </w:r>
+      <w:r>
+        <w:rPr>
+          <w:bCs/>
+          <w:sz w:val="24"/>
+          <w:szCs w:val="24"/>
+        </w:rPr>
+        <w:t>6</w:t>
+      </w:r>
+      <w:r>
+        <w:rPr>
+          <w:bCs/>
+          <w:sz w:val="24"/>
+          <w:szCs w:val="24"/>
+        </w:rPr>
+        <w:t>:</w:t>
+      </w:r>
+      <w:r>
+        <w:rPr>
+          <w:bCs/>
+          <w:sz w:val="24"/>
+          <w:szCs w:val="24"/>
+        </w:rPr>
+        <w:t xml:space="preserve"> </w:t>
+      </w:r>
+    </w:p>
+    <w:p>
+      <w:pPr>
+        <w:pStyle w:val="Prrafodelista"/>
+        <w:numPr>
+          <w:ilvl w:val="0"/>
+          <w:numId w:val="1"/>
+        </w:numPr>
+        <w:rPr>
+          <w:bCs/>
+          <w:sz w:val="24"/>
+          <w:szCs w:val="24"/>
+        </w:rPr>
+      </w:pPr>
+      <w:r>
+        <w:rPr>
+          <w:bCs/>
+          <w:sz w:val="24"/>
+          <w:szCs w:val="24"/>
+        </w:rPr>
+        <w:t>CU00</w:t>
+      </w:r>
+      <w:r>
+        <w:rPr>
+          <w:bCs/>
+          <w:sz w:val="24"/>
+          <w:szCs w:val="24"/>
+        </w:rPr>
+        <w:t>7</w:t>
+      </w:r>
+      <w:r>
+        <w:rPr>
+          <w:bCs/>
+          <w:sz w:val="24"/>
+          <w:szCs w:val="24"/>
+        </w:rPr>
+        <w:t>:</w:t>
+      </w:r>
+      <w:r>
+        <w:rPr>
+          <w:bCs/>
+          <w:sz w:val="24"/>
+          <w:szCs w:val="24"/>
+        </w:rPr>
+        <w:t xml:space="preserve"> </w:t>
+      </w:r>
+    </w:p>
+    <w:p>
+      <w:pPr>
+        <w:pStyle w:val="Prrafodelista"/>
+        <w:numPr>
+          <w:ilvl w:val="0"/>
+          <w:numId w:val="1"/>
+        </w:numPr>
+        <w:rPr>
+          <w:bCs/>
+          <w:sz w:val="24"/>
+          <w:szCs w:val="24"/>
+        </w:rPr>
+      </w:pPr>
+      <w:r>
+        <w:rPr>
+          <w:bCs/>
+          <w:sz w:val="24"/>
+          <w:szCs w:val="24"/>
+        </w:rPr>
+        <w:t>CU00</w:t>
+      </w:r>
+      <w:r>
+        <w:rPr>
+          <w:bCs/>
+          <w:sz w:val="24"/>
+          <w:szCs w:val="24"/>
+        </w:rPr>
+        <w:t>8</w:t>
+      </w:r>
+      <w:r>
+        <w:rPr>
+          <w:bCs/>
+          <w:sz w:val="24"/>
+          <w:szCs w:val="24"/>
+        </w:rPr>
+        <w:t>:</w:t>
+      </w:r>
+      <w:r>
+        <w:rPr>
+          <w:bCs/>
+          <w:sz w:val="24"/>
+          <w:szCs w:val="24"/>
+        </w:rPr>
+        <w:t xml:space="preserve"> </w:t>
+      </w:r>
+    </w:p>
+    <w:p>
+      <w:pPr>
+        <w:pStyle w:val="Prrafodelista"/>
+        <w:numPr>
+          <w:ilvl w:val="0"/>
+          <w:numId w:val="1"/>
+        </w:numPr>
+        <w:rPr>
+          <w:bCs/>
+          <w:sz w:val="24"/>
+          <w:szCs w:val="24"/>
+        </w:rPr>
+      </w:pPr>
+      <w:r>
+        <w:rPr>
+          <w:bCs/>
+          <w:sz w:val="24"/>
+          <w:szCs w:val="24"/>
+        </w:rPr>
+        <w:t>CU00</w:t>
+      </w:r>
+      <w:r>
+        <w:rPr>
+          <w:bCs/>
+          <w:sz w:val="24"/>
+          <w:szCs w:val="24"/>
+        </w:rPr>
+        <w:t>9</w:t>
+      </w:r>
+      <w:r>
+        <w:rPr>
+          <w:bCs/>
+          <w:sz w:val="24"/>
+          <w:szCs w:val="24"/>
+        </w:rPr>
+        <w:t>:</w:t>
+      </w:r>
+      <w:r>
+        <w:rPr>
+          <w:bCs/>
+          <w:sz w:val="24"/>
+          <w:szCs w:val="24"/>
+        </w:rPr>
+        <w:t xml:space="preserve"> </w:t>
+      </w:r>
+    </w:p>
+    <w:p>
+      <w:pPr>
+        <w:pStyle w:val="Prrafodelista"/>
+        <w:numPr>
+          <w:ilvl w:val="0"/>
+          <w:numId w:val="1"/>
+        </w:numPr>
+        <w:rPr>
+          <w:bCs/>
+          <w:sz w:val="24"/>
+          <w:szCs w:val="24"/>
+        </w:rPr>
+      </w:pPr>
+      <w:r>
+        <w:rPr>
+          <w:bCs/>
+          <w:sz w:val="24"/>
+          <w:szCs w:val="24"/>
+        </w:rPr>
+        <w:t>CU01</w:t>
+      </w:r>
+      <w:r>
+        <w:rPr>
+          <w:bCs/>
+          <w:sz w:val="24"/>
+          <w:szCs w:val="24"/>
+        </w:rPr>
+        <w:t>0</w:t>
+      </w:r>
+      <w:r>
+        <w:rPr>
+          <w:bCs/>
+          <w:sz w:val="24"/>
+          <w:szCs w:val="24"/>
+        </w:rPr>
+        <w:t>:</w:t>
+      </w:r>
+      <w:r>
+        <w:rPr>
+          <w:bCs/>
+          <w:sz w:val="24"/>
+          <w:szCs w:val="24"/>
+        </w:rPr>
+        <w:t xml:space="preserve"> </w:t>
+      </w:r>
+    </w:p>
+    <w:p>
+      <w:pPr>
+        <w:pStyle w:val="Prrafodelista"/>
+        <w:numPr>
+          <w:ilvl w:val="0"/>
+          <w:numId w:val="1"/>
+        </w:numPr>
+        <w:rPr>
+          <w:bCs/>
+          <w:sz w:val="24"/>
+          <w:szCs w:val="24"/>
+        </w:rPr>
+      </w:pPr>
+      <w:r>
+        <w:rPr>
+          <w:bCs/>
+          <w:sz w:val="24"/>
+          <w:szCs w:val="24"/>
+        </w:rPr>
+        <w:t>CU0</w:t>
+      </w:r>
+      <w:r>
+        <w:rPr>
+          <w:bCs/>
+          <w:sz w:val="24"/>
+          <w:szCs w:val="24"/>
+        </w:rPr>
+        <w:t>11</w:t>
+      </w:r>
+      <w:r>
+        <w:rPr>
+          <w:bCs/>
+          <w:sz w:val="24"/>
+          <w:szCs w:val="24"/>
+        </w:rPr>
+        <w:t>:</w:t>
+      </w:r>
+      <w:r>
+        <w:rPr>
+          <w:bCs/>
+          <w:sz w:val="24"/>
+          <w:szCs w:val="24"/>
+        </w:rPr>
+        <w:t xml:space="preserve"> </w:t>
+      </w:r>
+    </w:p>
+    <w:p>
+      <w:pPr>
+        <w:pStyle w:val="Prrafodelista"/>
+        <w:numPr>
+          <w:ilvl w:val="0"/>
+          <w:numId w:val="1"/>
+        </w:numPr>
+        <w:rPr>
+          <w:bCs/>
+          <w:sz w:val="24"/>
+          <w:szCs w:val="24"/>
+        </w:rPr>
+      </w:pPr>
+      <w:r>
+        <w:rPr>
+          <w:bCs/>
+          <w:sz w:val="24"/>
+          <w:szCs w:val="24"/>
+        </w:rPr>
+        <w:t>CU0</w:t>
+      </w:r>
+      <w:r>
+        <w:rPr>
+          <w:bCs/>
+          <w:sz w:val="24"/>
+          <w:szCs w:val="24"/>
+        </w:rPr>
+        <w:t>12</w:t>
+      </w:r>
+      <w:r>
+        <w:rPr>
+          <w:bCs/>
+          <w:sz w:val="24"/>
+          <w:szCs w:val="24"/>
+        </w:rPr>
+        <w:t>:</w:t>
+      </w:r>
+    </w:p>
+    <w:p>
+      <w:pPr>
+        <w:pStyle w:val="Prrafodelista"/>
+        <w:numPr>
+          <w:ilvl w:val="0"/>
+          <w:numId w:val="1"/>
+        </w:numPr>
+        <w:rPr>
+          <w:bCs/>
+          <w:sz w:val="24"/>
+          <w:szCs w:val="24"/>
+        </w:rPr>
+      </w:pPr>
+      <w:r>
+        <w:rPr>
+          <w:bCs/>
+          <w:sz w:val="24"/>
+          <w:szCs w:val="24"/>
+        </w:rPr>
+        <w:t>CU013:</w:t>
+      </w:r>
     </w:p>
     <w:p>
       <w:pPr>
@@ -525,6 +944,103 @@
     </w:sectPr>
   </w:body>
 </w:document>
+</file>
+
+<file path=word/numbering.xml><?xml version="1.0" encoding="utf-8"?>
+<w:numbering xmlns:wpc="http://schemas.microsoft.com/office/word/2010/wordprocessingCanvas" xmlns:cx="http://schemas.microsoft.com/office/drawing/2014/chartex" xmlns:cx1="http://schemas.microsoft.com/office/drawing/2015/9/8/chartex" xmlns:cx2="http://schemas.microsoft.com/office/drawing/2015/10/21/chartex" xmlns:cx3="http://schemas.microsoft.com/office/drawing/2016/5/9/chartex" xmlns:cx4="http://schemas.microsoft.com/office/drawing/2016/5/10/chartex" xmlns:cx5="http://schemas.microsoft.com/office/drawing/2016/5/11/chartex" xmlns:cx6="http://schemas.microsoft.com/office/drawing/2016/5/12/chartex" xmlns:cx7="http://schemas.microsoft.com/office/drawing/2016/5/13/chartex" xmlns:cx8="http://schemas.microsoft.com/office/drawing/2016/5/14/chartex" xmlns:mc="http://schemas.openxmlformats.org/markup-compatibility/2006" xmlns:aink="http://schemas.microsoft.com/office/drawing/2016/ink" xmlns:am3d="http://schemas.microsoft.com/office/drawing/2017/model3d" xmlns:o="urn:schemas-microsoft-com:office:office" xmlns:oel="http://schemas.microsoft.com/office/2019/extlst" xmlns:r="http://schemas.openxmlformats.org/officeDocument/2006/relationships" xmlns:m="http://schemas.openxmlformats.org/officeDocument/2006/math" xmlns:v="urn:schemas-microsoft-com:vml" xmlns:wp14="http://schemas.microsoft.com/office/word/2010/wordprocessingDrawing" xmlns:wp="http://schemas.openxmlformats.org/drawingml/2006/wordprocessingDrawing" xmlns:w10="urn:schemas-microsoft-com:office:word" xmlns:w="http://schemas.openxmlformats.org/wordprocessingml/2006/main" xmlns:w14="http://schemas.microsoft.com/office/word/2010/wordml" xmlns:w15="http://schemas.microsoft.com/office/word/2012/wordml" xmlns:w16cex="http://schemas.microsoft.com/office/word/2018/wordml/cex" xmlns:w16cid="http://schemas.microsoft.com/office/word/2016/wordml/cid" xmlns:w16="http://schemas.microsoft.com/office/word/2018/wordml" xmlns:w16du="http://schemas.microsoft.com/office/word/2023/wordml/word16du" xmlns:w16sdtdh="http://schemas.microsoft.com/office/word/2020/wordml/sdtdatahash" xmlns:w16se="http://schemas.microsoft.com/office/word/2015/wordml/symex" xmlns:wpg="http://schemas.microsoft.com/office/word/2010/wordprocessingGroup" xmlns:wpi="http://schemas.microsoft.com/office/word/2010/wordprocessingInk" xmlns:wne="http://schemas.microsoft.com/office/word/2006/wordml" xmlns:wps="http://schemas.microsoft.com/office/word/2010/wordprocessingShape" mc:Ignorable="w14 w15 w16se w16cid w16 w16cex w16sdtdh w16du wp14">
+  <w:abstractNum w:abstractNumId="0" w15:restartNumberingAfterBreak="0">
+    <w:nsid w:val="145D5D5A"/>
+    <w:multiLevelType w:val="hybridMultilevel"/>
+    <w:tmpl w:val="DBB4330E"/>
+    <w:lvl w:ilvl="0" w:tplc="080A000F">
+      <w:start w:val="1"/>
+      <w:numFmt w:val="decimal"/>
+      <w:lvlText w:val="%1."/>
+      <w:lvlJc w:val="left"/>
+      <w:pPr>
+        <w:ind w:left="720" w:hanging="360"/>
+      </w:pPr>
+      <w:rPr>
+        <w:rFonts w:hint="default"/>
+      </w:rPr>
+    </w:lvl>
+    <w:lvl w:ilvl="1" w:tplc="080A0019" w:tentative="1">
+      <w:start w:val="1"/>
+      <w:numFmt w:val="lowerLetter"/>
+      <w:lvlText w:val="%2."/>
+      <w:lvlJc w:val="left"/>
+      <w:pPr>
+        <w:ind w:left="1440" w:hanging="360"/>
+      </w:pPr>
+    </w:lvl>
+    <w:lvl w:ilvl="2" w:tplc="080A001B" w:tentative="1">
+      <w:start w:val="1"/>
+      <w:numFmt w:val="lowerRoman"/>
+      <w:lvlText w:val="%3."/>
+      <w:lvlJc w:val="right"/>
+      <w:pPr>
+        <w:ind w:left="2160" w:hanging="180"/>
+      </w:pPr>
+    </w:lvl>
+    <w:lvl w:ilvl="3" w:tplc="080A000F" w:tentative="1">
+      <w:start w:val="1"/>
+      <w:numFmt w:val="decimal"/>
+      <w:lvlText w:val="%4."/>
+      <w:lvlJc w:val="left"/>
+      <w:pPr>
+        <w:ind w:left="2880" w:hanging="360"/>
+      </w:pPr>
+    </w:lvl>
+    <w:lvl w:ilvl="4" w:tplc="080A0019" w:tentative="1">
+      <w:start w:val="1"/>
+      <w:numFmt w:val="lowerLetter"/>
+      <w:lvlText w:val="%5."/>
+      <w:lvlJc w:val="left"/>
+      <w:pPr>
+        <w:ind w:left="3600" w:hanging="360"/>
+      </w:pPr>
+    </w:lvl>
+    <w:lvl w:ilvl="5" w:tplc="080A001B" w:tentative="1">
+      <w:start w:val="1"/>
+      <w:numFmt w:val="lowerRoman"/>
+      <w:lvlText w:val="%6."/>
+      <w:lvlJc w:val="right"/>
+      <w:pPr>
+        <w:ind w:left="4320" w:hanging="180"/>
+      </w:pPr>
+    </w:lvl>
+    <w:lvl w:ilvl="6" w:tplc="080A000F" w:tentative="1">
+      <w:start w:val="1"/>
+      <w:numFmt w:val="decimal"/>
+      <w:lvlText w:val="%7."/>
+      <w:lvlJc w:val="left"/>
+      <w:pPr>
+        <w:ind w:left="5040" w:hanging="360"/>
+      </w:pPr>
+    </w:lvl>
+    <w:lvl w:ilvl="7" w:tplc="080A0019" w:tentative="1">
+      <w:start w:val="1"/>
+      <w:numFmt w:val="lowerLetter"/>
+      <w:lvlText w:val="%8."/>
+      <w:lvlJc w:val="left"/>
+      <w:pPr>
+        <w:ind w:left="5760" w:hanging="360"/>
+      </w:pPr>
+    </w:lvl>
+    <w:lvl w:ilvl="8" w:tplc="080A001B" w:tentative="1">
+      <w:start w:val="1"/>
+      <w:numFmt w:val="lowerRoman"/>
+      <w:lvlText w:val="%9."/>
+      <w:lvlJc w:val="right"/>
+      <w:pPr>
+        <w:ind w:left="6480" w:hanging="180"/>
+      </w:pPr>
+    </w:lvl>
+  </w:abstractNum>
+  <w:num w:numId="1" w16cid:durableId="132798112">
+    <w:abstractNumId w:val="0"/>
+  </w:num>
+</w:numbering>
 </file>
 
 <file path=word/styles.xml><?xml version="1.0" encoding="utf-8"?>
@@ -1110,6 +1626,17 @@
       <w:szCs w:val="30"/>
     </w:rPr>
   </w:style>
+  <w:style w:type="paragraph" w:styleId="Prrafodelista">
+    <w:name w:val="List Paragraph"/>
+    <w:basedOn w:val="Normal"/>
+    <w:uiPriority w:val="34"/>
+    <w:qFormat/>
+    <w:rsid w:val="00327A06"/>
+    <w:pPr>
+      <w:ind w:left="720"/>
+      <w:contextualSpacing/>
+    </w:pPr>
+  </w:style>
 </w:styles>
 </file>
 

</xml_diff>

<commit_message>
wireframe caso uso 2
</commit_message>
<xml_diff>
--- a/Desarrollo/MentalSync/Analisis/SGCM-DDW.docx
+++ b/Desarrollo/MentalSync/Analisis/SGCM-DDW.docx
@@ -146,19 +146,8 @@
           <w:sz w:val="40"/>
           <w:szCs w:val="40"/>
         </w:rPr>
-        <w:t xml:space="preserve">Documento de Diseño de </w:t>
-      </w:r>
-      <w:proofErr w:type="spellStart"/>
-      <w:r>
-        <w:rPr>
-          <w:rFonts w:ascii="Times New Roman" w:eastAsia="Times New Roman" w:hAnsi="Times New Roman" w:cs="Times New Roman"/>
-          <w:b/>
-          <w:sz w:val="40"/>
-          <w:szCs w:val="40"/>
-        </w:rPr>
-        <w:t>Wireframes</w:t>
-      </w:r>
-      <w:proofErr w:type="spellEnd"/>
+        <w:t>Documento de Diseño de Wireframes</w:t>
+      </w:r>
     </w:p>
     <w:p>
       <w:pPr>
@@ -178,27 +167,7 @@
           <w:sz w:val="32"/>
           <w:szCs w:val="32"/>
         </w:rPr>
-        <w:t xml:space="preserve">Mendoza </w:t>
-      </w:r>
-      <w:proofErr w:type="spellStart"/>
-      <w:r>
-        <w:rPr>
-          <w:rFonts w:ascii="Times New Roman" w:eastAsia="Times New Roman" w:hAnsi="Times New Roman" w:cs="Times New Roman"/>
-          <w:b/>
-          <w:sz w:val="32"/>
-          <w:szCs w:val="32"/>
-        </w:rPr>
-        <w:t>Gomez</w:t>
-      </w:r>
-      <w:proofErr w:type="spellEnd"/>
-      <w:r>
-        <w:rPr>
-          <w:rFonts w:ascii="Times New Roman" w:eastAsia="Times New Roman" w:hAnsi="Times New Roman" w:cs="Times New Roman"/>
-          <w:b/>
-          <w:sz w:val="32"/>
-          <w:szCs w:val="32"/>
-        </w:rPr>
-        <w:t>, Carlos Daniel</w:t>
+        <w:t>Mendoza Gomez, Carlos Daniel</w:t>
       </w:r>
     </w:p>
     <w:p>
@@ -455,6 +424,14 @@
         </w:rPr>
         <w:t xml:space="preserve">CU002: </w:t>
       </w:r>
+      <w:r>
+        <w:rPr>
+          <w:bCs/>
+          <w:sz w:val="24"/>
+          <w:szCs w:val="24"/>
+        </w:rPr>
+        <w:t>Ver psicólogos</w:t>
+      </w:r>
     </w:p>
     <w:p>
       <w:pPr>
@@ -497,31 +474,7 @@
           <w:sz w:val="24"/>
           <w:szCs w:val="24"/>
         </w:rPr>
-        <w:t>CU00</w:t>
-      </w:r>
-      <w:r>
-        <w:rPr>
-          <w:bCs/>
-          <w:sz w:val="24"/>
-          <w:szCs w:val="24"/>
-        </w:rPr>
-        <w:t>4</w:t>
-      </w:r>
-      <w:r>
-        <w:rPr>
-          <w:bCs/>
-          <w:sz w:val="24"/>
-          <w:szCs w:val="24"/>
-        </w:rPr>
-        <w:t>:</w:t>
-      </w:r>
-      <w:r>
-        <w:rPr>
-          <w:bCs/>
-          <w:sz w:val="24"/>
-          <w:szCs w:val="24"/>
-        </w:rPr>
-        <w:t xml:space="preserve"> </w:t>
+        <w:t xml:space="preserve">CU004: </w:t>
       </w:r>
     </w:p>
     <w:p>
@@ -543,31 +496,7 @@
           <w:sz w:val="24"/>
           <w:szCs w:val="24"/>
         </w:rPr>
-        <w:t>CU00</w:t>
-      </w:r>
-      <w:r>
-        <w:rPr>
-          <w:bCs/>
-          <w:sz w:val="24"/>
-          <w:szCs w:val="24"/>
-        </w:rPr>
-        <w:t>5</w:t>
-      </w:r>
-      <w:r>
-        <w:rPr>
-          <w:bCs/>
-          <w:sz w:val="24"/>
-          <w:szCs w:val="24"/>
-        </w:rPr>
-        <w:t>:</w:t>
-      </w:r>
-      <w:r>
-        <w:rPr>
-          <w:bCs/>
-          <w:sz w:val="24"/>
-          <w:szCs w:val="24"/>
-        </w:rPr>
-        <w:t xml:space="preserve"> </w:t>
+        <w:t xml:space="preserve">CU005: </w:t>
       </w:r>
     </w:p>
     <w:p>
@@ -589,31 +518,7 @@
           <w:sz w:val="24"/>
           <w:szCs w:val="24"/>
         </w:rPr>
-        <w:t>CU00</w:t>
-      </w:r>
-      <w:r>
-        <w:rPr>
-          <w:bCs/>
-          <w:sz w:val="24"/>
-          <w:szCs w:val="24"/>
-        </w:rPr>
-        <w:t>6</w:t>
-      </w:r>
-      <w:r>
-        <w:rPr>
-          <w:bCs/>
-          <w:sz w:val="24"/>
-          <w:szCs w:val="24"/>
-        </w:rPr>
-        <w:t>:</w:t>
-      </w:r>
-      <w:r>
-        <w:rPr>
-          <w:bCs/>
-          <w:sz w:val="24"/>
-          <w:szCs w:val="24"/>
-        </w:rPr>
-        <w:t xml:space="preserve"> </w:t>
+        <w:t xml:space="preserve">CU006: </w:t>
       </w:r>
     </w:p>
     <w:p>
@@ -635,31 +540,7 @@
           <w:sz w:val="24"/>
           <w:szCs w:val="24"/>
         </w:rPr>
-        <w:t>CU00</w:t>
-      </w:r>
-      <w:r>
-        <w:rPr>
-          <w:bCs/>
-          <w:sz w:val="24"/>
-          <w:szCs w:val="24"/>
-        </w:rPr>
-        <w:t>7</w:t>
-      </w:r>
-      <w:r>
-        <w:rPr>
-          <w:bCs/>
-          <w:sz w:val="24"/>
-          <w:szCs w:val="24"/>
-        </w:rPr>
-        <w:t>:</w:t>
-      </w:r>
-      <w:r>
-        <w:rPr>
-          <w:bCs/>
-          <w:sz w:val="24"/>
-          <w:szCs w:val="24"/>
-        </w:rPr>
-        <w:t xml:space="preserve"> </w:t>
+        <w:t xml:space="preserve">CU007: </w:t>
       </w:r>
     </w:p>
     <w:p>
@@ -681,31 +562,7 @@
           <w:sz w:val="24"/>
           <w:szCs w:val="24"/>
         </w:rPr>
-        <w:t>CU00</w:t>
-      </w:r>
-      <w:r>
-        <w:rPr>
-          <w:bCs/>
-          <w:sz w:val="24"/>
-          <w:szCs w:val="24"/>
-        </w:rPr>
-        <w:t>8</w:t>
-      </w:r>
-      <w:r>
-        <w:rPr>
-          <w:bCs/>
-          <w:sz w:val="24"/>
-          <w:szCs w:val="24"/>
-        </w:rPr>
-        <w:t>:</w:t>
-      </w:r>
-      <w:r>
-        <w:rPr>
-          <w:bCs/>
-          <w:sz w:val="24"/>
-          <w:szCs w:val="24"/>
-        </w:rPr>
-        <w:t xml:space="preserve"> </w:t>
+        <w:t xml:space="preserve">CU008: </w:t>
       </w:r>
     </w:p>
     <w:p>
@@ -727,31 +584,7 @@
           <w:sz w:val="24"/>
           <w:szCs w:val="24"/>
         </w:rPr>
-        <w:t>CU00</w:t>
-      </w:r>
-      <w:r>
-        <w:rPr>
-          <w:bCs/>
-          <w:sz w:val="24"/>
-          <w:szCs w:val="24"/>
-        </w:rPr>
-        <w:t>9</w:t>
-      </w:r>
-      <w:r>
-        <w:rPr>
-          <w:bCs/>
-          <w:sz w:val="24"/>
-          <w:szCs w:val="24"/>
-        </w:rPr>
-        <w:t>:</w:t>
-      </w:r>
-      <w:r>
-        <w:rPr>
-          <w:bCs/>
-          <w:sz w:val="24"/>
-          <w:szCs w:val="24"/>
-        </w:rPr>
-        <w:t xml:space="preserve"> </w:t>
+        <w:t xml:space="preserve">CU009: </w:t>
       </w:r>
     </w:p>
     <w:p>
@@ -773,31 +606,7 @@
           <w:sz w:val="24"/>
           <w:szCs w:val="24"/>
         </w:rPr>
-        <w:t>CU01</w:t>
-      </w:r>
-      <w:r>
-        <w:rPr>
-          <w:bCs/>
-          <w:sz w:val="24"/>
-          <w:szCs w:val="24"/>
-        </w:rPr>
-        <w:t>0</w:t>
-      </w:r>
-      <w:r>
-        <w:rPr>
-          <w:bCs/>
-          <w:sz w:val="24"/>
-          <w:szCs w:val="24"/>
-        </w:rPr>
-        <w:t>:</w:t>
-      </w:r>
-      <w:r>
-        <w:rPr>
-          <w:bCs/>
-          <w:sz w:val="24"/>
-          <w:szCs w:val="24"/>
-        </w:rPr>
-        <w:t xml:space="preserve"> </w:t>
+        <w:t xml:space="preserve">CU010: </w:t>
       </w:r>
     </w:p>
     <w:p>
@@ -819,31 +628,7 @@
           <w:sz w:val="24"/>
           <w:szCs w:val="24"/>
         </w:rPr>
-        <w:t>CU0</w:t>
-      </w:r>
-      <w:r>
-        <w:rPr>
-          <w:bCs/>
-          <w:sz w:val="24"/>
-          <w:szCs w:val="24"/>
-        </w:rPr>
-        <w:t>11</w:t>
-      </w:r>
-      <w:r>
-        <w:rPr>
-          <w:bCs/>
-          <w:sz w:val="24"/>
-          <w:szCs w:val="24"/>
-        </w:rPr>
-        <w:t>:</w:t>
-      </w:r>
-      <w:r>
-        <w:rPr>
-          <w:bCs/>
-          <w:sz w:val="24"/>
-          <w:szCs w:val="24"/>
-        </w:rPr>
-        <w:t xml:space="preserve"> </w:t>
+        <w:t xml:space="preserve">CU011: </w:t>
       </w:r>
     </w:p>
     <w:p>
@@ -865,23 +650,7 @@
           <w:sz w:val="24"/>
           <w:szCs w:val="24"/>
         </w:rPr>
-        <w:t>CU0</w:t>
-      </w:r>
-      <w:r>
-        <w:rPr>
-          <w:bCs/>
-          <w:sz w:val="24"/>
-          <w:szCs w:val="24"/>
-        </w:rPr>
-        <w:t>12</w:t>
-      </w:r>
-      <w:r>
-        <w:rPr>
-          <w:bCs/>
-          <w:sz w:val="24"/>
-          <w:szCs w:val="24"/>
-        </w:rPr>
-        <w:t>:</w:t>
+        <w:t>CU012:</w:t>
       </w:r>
     </w:p>
     <w:p>

</xml_diff>

<commit_message>
wireframe caso de uso 3
</commit_message>
<xml_diff>
--- a/Desarrollo/MentalSync/Analisis/SGCM-DDW.docx
+++ b/Desarrollo/MentalSync/Analisis/SGCM-DDW.docx
@@ -453,6 +453,14 @@
           <w:szCs w:val="24"/>
         </w:rPr>
         <w:t xml:space="preserve">CU003: </w:t>
+      </w:r>
+      <w:r>
+        <w:rPr>
+          <w:bCs/>
+          <w:sz w:val="24"/>
+          <w:szCs w:val="24"/>
+        </w:rPr>
+        <w:t>Reservar cita</w:t>
       </w:r>
     </w:p>
     <w:p>

</xml_diff>

<commit_message>
wireframe caso uso 4
</commit_message>
<xml_diff>
--- a/Desarrollo/MentalSync/Analisis/SGCM-DDW.docx
+++ b/Desarrollo/MentalSync/Analisis/SGCM-DDW.docx
@@ -146,8 +146,19 @@
           <w:sz w:val="40"/>
           <w:szCs w:val="40"/>
         </w:rPr>
-        <w:t>Documento de Diseño de Wireframes</w:t>
-      </w:r>
+        <w:t xml:space="preserve">Documento de Diseño de </w:t>
+      </w:r>
+      <w:proofErr w:type="spellStart"/>
+      <w:r>
+        <w:rPr>
+          <w:rFonts w:ascii="Times New Roman" w:eastAsia="Times New Roman" w:hAnsi="Times New Roman" w:cs="Times New Roman"/>
+          <w:b/>
+          <w:sz w:val="40"/>
+          <w:szCs w:val="40"/>
+        </w:rPr>
+        <w:t>Wireframes</w:t>
+      </w:r>
+      <w:proofErr w:type="spellEnd"/>
     </w:p>
     <w:p>
       <w:pPr>
@@ -167,7 +178,27 @@
           <w:sz w:val="32"/>
           <w:szCs w:val="32"/>
         </w:rPr>
-        <w:t>Mendoza Gomez, Carlos Daniel</w:t>
+        <w:t xml:space="preserve">Mendoza </w:t>
+      </w:r>
+      <w:proofErr w:type="spellStart"/>
+      <w:r>
+        <w:rPr>
+          <w:rFonts w:ascii="Times New Roman" w:eastAsia="Times New Roman" w:hAnsi="Times New Roman" w:cs="Times New Roman"/>
+          <w:b/>
+          <w:sz w:val="32"/>
+          <w:szCs w:val="32"/>
+        </w:rPr>
+        <w:t>Gomez</w:t>
+      </w:r>
+      <w:proofErr w:type="spellEnd"/>
+      <w:r>
+        <w:rPr>
+          <w:rFonts w:ascii="Times New Roman" w:eastAsia="Times New Roman" w:hAnsi="Times New Roman" w:cs="Times New Roman"/>
+          <w:b/>
+          <w:sz w:val="32"/>
+          <w:szCs w:val="32"/>
+        </w:rPr>
+        <w:t>, Carlos Daniel</w:t>
       </w:r>
     </w:p>
     <w:p>
@@ -483,6 +514,14 @@
           <w:szCs w:val="24"/>
         </w:rPr>
         <w:t xml:space="preserve">CU004: </w:t>
+      </w:r>
+      <w:r>
+        <w:rPr>
+          <w:bCs/>
+          <w:sz w:val="24"/>
+          <w:szCs w:val="24"/>
+        </w:rPr>
+        <w:t>Realizar pago</w:t>
       </w:r>
     </w:p>
     <w:p>

</xml_diff>

<commit_message>
wireframe caso uso 5
</commit_message>
<xml_diff>
--- a/Desarrollo/MentalSync/Analisis/SGCM-DDW.docx
+++ b/Desarrollo/MentalSync/Analisis/SGCM-DDW.docx
@@ -146,19 +146,8 @@
           <w:sz w:val="40"/>
           <w:szCs w:val="40"/>
         </w:rPr>
-        <w:t xml:space="preserve">Documento de Diseño de </w:t>
-      </w:r>
-      <w:proofErr w:type="spellStart"/>
-      <w:r>
-        <w:rPr>
-          <w:rFonts w:ascii="Times New Roman" w:eastAsia="Times New Roman" w:hAnsi="Times New Roman" w:cs="Times New Roman"/>
-          <w:b/>
-          <w:sz w:val="40"/>
-          <w:szCs w:val="40"/>
-        </w:rPr>
-        <w:t>Wireframes</w:t>
-      </w:r>
-      <w:proofErr w:type="spellEnd"/>
+        <w:t>Documento de Diseño de Wireframes</w:t>
+      </w:r>
     </w:p>
     <w:p>
       <w:pPr>
@@ -178,27 +167,7 @@
           <w:sz w:val="32"/>
           <w:szCs w:val="32"/>
         </w:rPr>
-        <w:t xml:space="preserve">Mendoza </w:t>
-      </w:r>
-      <w:proofErr w:type="spellStart"/>
-      <w:r>
-        <w:rPr>
-          <w:rFonts w:ascii="Times New Roman" w:eastAsia="Times New Roman" w:hAnsi="Times New Roman" w:cs="Times New Roman"/>
-          <w:b/>
-          <w:sz w:val="32"/>
-          <w:szCs w:val="32"/>
-        </w:rPr>
-        <w:t>Gomez</w:t>
-      </w:r>
-      <w:proofErr w:type="spellEnd"/>
-      <w:r>
-        <w:rPr>
-          <w:rFonts w:ascii="Times New Roman" w:eastAsia="Times New Roman" w:hAnsi="Times New Roman" w:cs="Times New Roman"/>
-          <w:b/>
-          <w:sz w:val="32"/>
-          <w:szCs w:val="32"/>
-        </w:rPr>
-        <w:t>, Carlos Daniel</w:t>
+        <w:t>Mendoza Gomez, Carlos Daniel</w:t>
       </w:r>
     </w:p>
     <w:p>
@@ -544,6 +513,14 @@
           <w:szCs w:val="24"/>
         </w:rPr>
         <w:t xml:space="preserve">CU005: </w:t>
+      </w:r>
+      <w:r>
+        <w:rPr>
+          <w:bCs/>
+          <w:sz w:val="24"/>
+          <w:szCs w:val="24"/>
+        </w:rPr>
+        <w:t>Realizar encuesta</w:t>
       </w:r>
     </w:p>
     <w:p>

</xml_diff>

<commit_message>
wireframe caso uso 6
</commit_message>
<xml_diff>
--- a/Desarrollo/MentalSync/Analisis/SGCM-DDW.docx
+++ b/Desarrollo/MentalSync/Analisis/SGCM-DDW.docx
@@ -543,6 +543,22 @@
           <w:szCs w:val="24"/>
         </w:rPr>
         <w:t xml:space="preserve">CU006: </w:t>
+      </w:r>
+      <w:r>
+        <w:rPr>
+          <w:bCs/>
+          <w:sz w:val="24"/>
+          <w:szCs w:val="24"/>
+        </w:rPr>
+        <w:t>Ver cit</w:t>
+      </w:r>
+      <w:r>
+        <w:rPr>
+          <w:bCs/>
+          <w:sz w:val="24"/>
+          <w:szCs w:val="24"/>
+        </w:rPr>
+        <w:t>as</w:t>
       </w:r>
     </w:p>
     <w:p>

</xml_diff>

<commit_message>
wireframe caso uso 7
</commit_message>
<xml_diff>
--- a/Desarrollo/MentalSync/Analisis/SGCM-DDW.docx
+++ b/Desarrollo/MentalSync/Analisis/SGCM-DDW.docx
@@ -146,8 +146,19 @@
           <w:sz w:val="40"/>
           <w:szCs w:val="40"/>
         </w:rPr>
-        <w:t>Documento de Diseño de Wireframes</w:t>
-      </w:r>
+        <w:t xml:space="preserve">Documento de Diseño de </w:t>
+      </w:r>
+      <w:proofErr w:type="spellStart"/>
+      <w:r>
+        <w:rPr>
+          <w:rFonts w:ascii="Times New Roman" w:eastAsia="Times New Roman" w:hAnsi="Times New Roman" w:cs="Times New Roman"/>
+          <w:b/>
+          <w:sz w:val="40"/>
+          <w:szCs w:val="40"/>
+        </w:rPr>
+        <w:t>Wireframes</w:t>
+      </w:r>
+      <w:proofErr w:type="spellEnd"/>
     </w:p>
     <w:p>
       <w:pPr>
@@ -167,7 +178,27 @@
           <w:sz w:val="32"/>
           <w:szCs w:val="32"/>
         </w:rPr>
-        <w:t>Mendoza Gomez, Carlos Daniel</w:t>
+        <w:t xml:space="preserve">Mendoza </w:t>
+      </w:r>
+      <w:proofErr w:type="spellStart"/>
+      <w:r>
+        <w:rPr>
+          <w:rFonts w:ascii="Times New Roman" w:eastAsia="Times New Roman" w:hAnsi="Times New Roman" w:cs="Times New Roman"/>
+          <w:b/>
+          <w:sz w:val="32"/>
+          <w:szCs w:val="32"/>
+        </w:rPr>
+        <w:t>Gomez</w:t>
+      </w:r>
+      <w:proofErr w:type="spellEnd"/>
+      <w:r>
+        <w:rPr>
+          <w:rFonts w:ascii="Times New Roman" w:eastAsia="Times New Roman" w:hAnsi="Times New Roman" w:cs="Times New Roman"/>
+          <w:b/>
+          <w:sz w:val="32"/>
+          <w:szCs w:val="32"/>
+        </w:rPr>
+        <w:t>, Carlos Daniel</w:t>
       </w:r>
     </w:p>
     <w:p>
@@ -581,6 +612,14 @@
           <w:szCs w:val="24"/>
         </w:rPr>
         <w:t xml:space="preserve">CU007: </w:t>
+      </w:r>
+      <w:r>
+        <w:rPr>
+          <w:bCs/>
+          <w:sz w:val="24"/>
+          <w:szCs w:val="24"/>
+        </w:rPr>
+        <w:t>Asistir cita online</w:t>
       </w:r>
     </w:p>
     <w:p>

</xml_diff>

<commit_message>
wireframe caso uso 8
</commit_message>
<xml_diff>
--- a/Desarrollo/MentalSync/Analisis/SGCM-DDW.docx
+++ b/Desarrollo/MentalSync/Analisis/SGCM-DDW.docx
@@ -146,19 +146,8 @@
           <w:sz w:val="40"/>
           <w:szCs w:val="40"/>
         </w:rPr>
-        <w:t xml:space="preserve">Documento de Diseño de </w:t>
-      </w:r>
-      <w:proofErr w:type="spellStart"/>
-      <w:r>
-        <w:rPr>
-          <w:rFonts w:ascii="Times New Roman" w:eastAsia="Times New Roman" w:hAnsi="Times New Roman" w:cs="Times New Roman"/>
-          <w:b/>
-          <w:sz w:val="40"/>
-          <w:szCs w:val="40"/>
-        </w:rPr>
-        <w:t>Wireframes</w:t>
-      </w:r>
-      <w:proofErr w:type="spellEnd"/>
+        <w:t>Documento de Diseño de Wireframes</w:t>
+      </w:r>
     </w:p>
     <w:p>
       <w:pPr>
@@ -178,27 +167,7 @@
           <w:sz w:val="32"/>
           <w:szCs w:val="32"/>
         </w:rPr>
-        <w:t xml:space="preserve">Mendoza </w:t>
-      </w:r>
-      <w:proofErr w:type="spellStart"/>
-      <w:r>
-        <w:rPr>
-          <w:rFonts w:ascii="Times New Roman" w:eastAsia="Times New Roman" w:hAnsi="Times New Roman" w:cs="Times New Roman"/>
-          <w:b/>
-          <w:sz w:val="32"/>
-          <w:szCs w:val="32"/>
-        </w:rPr>
-        <w:t>Gomez</w:t>
-      </w:r>
-      <w:proofErr w:type="spellEnd"/>
-      <w:r>
-        <w:rPr>
-          <w:rFonts w:ascii="Times New Roman" w:eastAsia="Times New Roman" w:hAnsi="Times New Roman" w:cs="Times New Roman"/>
-          <w:b/>
-          <w:sz w:val="32"/>
-          <w:szCs w:val="32"/>
-        </w:rPr>
-        <w:t>, Carlos Daniel</w:t>
+        <w:t>Mendoza Gomez, Carlos Daniel</w:t>
       </w:r>
     </w:p>
     <w:p>
@@ -642,6 +611,14 @@
           <w:szCs w:val="24"/>
         </w:rPr>
         <w:t xml:space="preserve">CU008: </w:t>
+      </w:r>
+      <w:r>
+        <w:rPr>
+          <w:bCs/>
+          <w:sz w:val="24"/>
+          <w:szCs w:val="24"/>
+        </w:rPr>
+        <w:t>Generar diagnóstico</w:t>
       </w:r>
     </w:p>
     <w:p>

</xml_diff>

<commit_message>
wireframe caso uso 9
</commit_message>
<xml_diff>
--- a/Desarrollo/MentalSync/Analisis/SGCM-DDW.docx
+++ b/Desarrollo/MentalSync/Analisis/SGCM-DDW.docx
@@ -641,6 +641,14 @@
           <w:szCs w:val="24"/>
         </w:rPr>
         <w:t xml:space="preserve">CU009: </w:t>
+      </w:r>
+      <w:r>
+        <w:rPr>
+          <w:bCs/>
+          <w:sz w:val="24"/>
+          <w:szCs w:val="24"/>
+        </w:rPr>
+        <w:t>Gestionar historial de citas</w:t>
       </w:r>
     </w:p>
     <w:p>

</xml_diff>

<commit_message>
wireframes caso uso 10
</commit_message>
<xml_diff>
--- a/Desarrollo/MentalSync/Analisis/SGCM-DDW.docx
+++ b/Desarrollo/MentalSync/Analisis/SGCM-DDW.docx
@@ -671,6 +671,14 @@
           <w:szCs w:val="24"/>
         </w:rPr>
         <w:t xml:space="preserve">CU010: </w:t>
+      </w:r>
+      <w:r>
+        <w:rPr>
+          <w:bCs/>
+          <w:sz w:val="24"/>
+          <w:szCs w:val="24"/>
+        </w:rPr>
+        <w:t>Modificar datos</w:t>
       </w:r>
     </w:p>
     <w:p>

</xml_diff>

<commit_message>
wireframe caso uso 11
</commit_message>
<xml_diff>
--- a/Desarrollo/MentalSync/Analisis/SGCM-DDW.docx
+++ b/Desarrollo/MentalSync/Analisis/SGCM-DDW.docx
@@ -701,6 +701,14 @@
           <w:szCs w:val="24"/>
         </w:rPr>
         <w:t xml:space="preserve">CU011: </w:t>
+      </w:r>
+      <w:r>
+        <w:rPr>
+          <w:bCs/>
+          <w:sz w:val="24"/>
+          <w:szCs w:val="24"/>
+        </w:rPr>
+        <w:t>Ver notificación</w:t>
       </w:r>
     </w:p>
     <w:p>

</xml_diff>

<commit_message>
wireframe caso uso 12
</commit_message>
<xml_diff>
--- a/Desarrollo/MentalSync/Analisis/SGCM-DDW.docx
+++ b/Desarrollo/MentalSync/Analisis/SGCM-DDW.docx
@@ -146,8 +146,19 @@
           <w:sz w:val="40"/>
           <w:szCs w:val="40"/>
         </w:rPr>
-        <w:t>Documento de Diseño de Wireframes</w:t>
-      </w:r>
+        <w:t xml:space="preserve">Documento de Diseño de </w:t>
+      </w:r>
+      <w:proofErr w:type="spellStart"/>
+      <w:r>
+        <w:rPr>
+          <w:rFonts w:ascii="Times New Roman" w:eastAsia="Times New Roman" w:hAnsi="Times New Roman" w:cs="Times New Roman"/>
+          <w:b/>
+          <w:sz w:val="40"/>
+          <w:szCs w:val="40"/>
+        </w:rPr>
+        <w:t>Wireframes</w:t>
+      </w:r>
+      <w:proofErr w:type="spellEnd"/>
     </w:p>
     <w:p>
       <w:pPr>
@@ -167,7 +178,27 @@
           <w:sz w:val="32"/>
           <w:szCs w:val="32"/>
         </w:rPr>
-        <w:t>Mendoza Gomez, Carlos Daniel</w:t>
+        <w:t xml:space="preserve">Mendoza </w:t>
+      </w:r>
+      <w:proofErr w:type="spellStart"/>
+      <w:r>
+        <w:rPr>
+          <w:rFonts w:ascii="Times New Roman" w:eastAsia="Times New Roman" w:hAnsi="Times New Roman" w:cs="Times New Roman"/>
+          <w:b/>
+          <w:sz w:val="32"/>
+          <w:szCs w:val="32"/>
+        </w:rPr>
+        <w:t>Gomez</w:t>
+      </w:r>
+      <w:proofErr w:type="spellEnd"/>
+      <w:r>
+        <w:rPr>
+          <w:rFonts w:ascii="Times New Roman" w:eastAsia="Times New Roman" w:hAnsi="Times New Roman" w:cs="Times New Roman"/>
+          <w:b/>
+          <w:sz w:val="32"/>
+          <w:szCs w:val="32"/>
+        </w:rPr>
+        <w:t>, Carlos Daniel</w:t>
       </w:r>
     </w:p>
     <w:p>
@@ -731,6 +762,22 @@
           <w:szCs w:val="24"/>
         </w:rPr>
         <w:t>CU012:</w:t>
+      </w:r>
+      <w:r>
+        <w:rPr>
+          <w:bCs/>
+          <w:sz w:val="24"/>
+          <w:szCs w:val="24"/>
+        </w:rPr>
+        <w:t xml:space="preserve"> </w:t>
+      </w:r>
+      <w:r>
+        <w:rPr>
+          <w:bCs/>
+          <w:sz w:val="24"/>
+          <w:szCs w:val="24"/>
+        </w:rPr>
+        <w:t>Gestionar perfil</w:t>
       </w:r>
     </w:p>
     <w:p>

</xml_diff>

<commit_message>
wireframe caso uso 13
</commit_message>
<xml_diff>
--- a/Desarrollo/MentalSync/Analisis/SGCM-DDW.docx
+++ b/Desarrollo/MentalSync/Analisis/SGCM-DDW.docx
@@ -146,19 +146,8 @@
           <w:sz w:val="40"/>
           <w:szCs w:val="40"/>
         </w:rPr>
-        <w:t xml:space="preserve">Documento de Diseño de </w:t>
-      </w:r>
-      <w:proofErr w:type="spellStart"/>
-      <w:r>
-        <w:rPr>
-          <w:rFonts w:ascii="Times New Roman" w:eastAsia="Times New Roman" w:hAnsi="Times New Roman" w:cs="Times New Roman"/>
-          <w:b/>
-          <w:sz w:val="40"/>
-          <w:szCs w:val="40"/>
-        </w:rPr>
-        <w:t>Wireframes</w:t>
-      </w:r>
-      <w:proofErr w:type="spellEnd"/>
+        <w:t>Documento de Diseño de Wireframes</w:t>
+      </w:r>
     </w:p>
     <w:p>
       <w:pPr>
@@ -178,27 +167,7 @@
           <w:sz w:val="32"/>
           <w:szCs w:val="32"/>
         </w:rPr>
-        <w:t xml:space="preserve">Mendoza </w:t>
-      </w:r>
-      <w:proofErr w:type="spellStart"/>
-      <w:r>
-        <w:rPr>
-          <w:rFonts w:ascii="Times New Roman" w:eastAsia="Times New Roman" w:hAnsi="Times New Roman" w:cs="Times New Roman"/>
-          <w:b/>
-          <w:sz w:val="32"/>
-          <w:szCs w:val="32"/>
-        </w:rPr>
-        <w:t>Gomez</w:t>
-      </w:r>
-      <w:proofErr w:type="spellEnd"/>
-      <w:r>
-        <w:rPr>
-          <w:rFonts w:ascii="Times New Roman" w:eastAsia="Times New Roman" w:hAnsi="Times New Roman" w:cs="Times New Roman"/>
-          <w:b/>
-          <w:sz w:val="32"/>
-          <w:szCs w:val="32"/>
-        </w:rPr>
-        <w:t>, Carlos Daniel</w:t>
+        <w:t>Mendoza Gomez, Carlos Daniel</w:t>
       </w:r>
     </w:p>
     <w:p>
@@ -800,6 +769,22 @@
           <w:szCs w:val="24"/>
         </w:rPr>
         <w:t>CU013:</w:t>
+      </w:r>
+      <w:r>
+        <w:rPr>
+          <w:bCs/>
+          <w:sz w:val="24"/>
+          <w:szCs w:val="24"/>
+        </w:rPr>
+        <w:t xml:space="preserve"> </w:t>
+      </w:r>
+      <w:r>
+        <w:rPr>
+          <w:bCs/>
+          <w:sz w:val="24"/>
+          <w:szCs w:val="24"/>
+        </w:rPr>
+        <w:t>Gestionar psicólogo</w:t>
       </w:r>
     </w:p>
     <w:p>

</xml_diff>